<commit_message>
Lab Day 2 and Fix 2nd and 3rd largest program
</commit_message>
<xml_diff>
--- a/Printing.docx
+++ b/Printing.docx
@@ -8,7 +8,7 @@
           <w:noProof/>
         </w:rPr>
         <w:drawing>
-          <wp:anchor distT="0" distB="0" distL="114300" distR="114300" simplePos="0" relativeHeight="251660288" behindDoc="1" locked="0" layoutInCell="1" allowOverlap="1" wp14:anchorId="136FF507" wp14:editId="293CA684">
+          <wp:anchor distT="0" distB="0" distL="114300" distR="114300" simplePos="0" relativeHeight="251660288" behindDoc="1" locked="0" layoutInCell="1" allowOverlap="1" wp14:anchorId="136FF507" wp14:editId="53E59B60">
             <wp:simplePos x="0" y="0"/>
             <wp:positionH relativeFrom="margin">
               <wp:align>right</wp:align>
@@ -39,7 +39,7 @@
                     <pic:cNvPicPr/>
                   </pic:nvPicPr>
                   <pic:blipFill>
-                    <a:blip r:embed="rId4">
+                    <a:blip r:embed="rId6">
                       <a:extLst>
                         <a:ext uri="{28A0092B-C50C-407E-A947-70E740481C1C}">
                           <a14:useLocalDpi xmlns:a14="http://schemas.microsoft.com/office/drawing/2010/main" val="0"/>
@@ -75,7 +75,69 @@
           <w:noProof/>
         </w:rPr>
         <w:drawing>
-          <wp:anchor distT="0" distB="0" distL="114300" distR="114300" simplePos="0" relativeHeight="251662336" behindDoc="1" locked="0" layoutInCell="1" allowOverlap="1" wp14:anchorId="223046AA" wp14:editId="0C00BD77">
+          <wp:anchor distT="0" distB="0" distL="114300" distR="114300" simplePos="0" relativeHeight="251664384" behindDoc="1" locked="0" layoutInCell="1" allowOverlap="1" wp14:anchorId="656F2BE2" wp14:editId="4DA113DB">
+            <wp:simplePos x="0" y="0"/>
+            <wp:positionH relativeFrom="margin">
+              <wp:align>left</wp:align>
+            </wp:positionH>
+            <wp:positionV relativeFrom="paragraph">
+              <wp:posOffset>3552913</wp:posOffset>
+            </wp:positionV>
+            <wp:extent cx="3305175" cy="3495675"/>
+            <wp:effectExtent l="0" t="0" r="9525" b="9525"/>
+            <wp:wrapTight wrapText="bothSides">
+              <wp:wrapPolygon edited="0">
+                <wp:start x="0" y="0"/>
+                <wp:lineTo x="0" y="21541"/>
+                <wp:lineTo x="21538" y="21541"/>
+                <wp:lineTo x="21538" y="0"/>
+                <wp:lineTo x="0" y="0"/>
+              </wp:wrapPolygon>
+            </wp:wrapTight>
+            <wp:docPr id="7" name="Picture 7"/>
+            <wp:cNvGraphicFramePr>
+              <a:graphicFrameLocks xmlns:a="http://schemas.openxmlformats.org/drawingml/2006/main" noChangeAspect="1"/>
+            </wp:cNvGraphicFramePr>
+            <a:graphic xmlns:a="http://schemas.openxmlformats.org/drawingml/2006/main">
+              <a:graphicData uri="http://schemas.openxmlformats.org/drawingml/2006/picture">
+                <pic:pic xmlns:pic="http://schemas.openxmlformats.org/drawingml/2006/picture">
+                  <pic:nvPicPr>
+                    <pic:cNvPr id="1" name=""/>
+                    <pic:cNvPicPr/>
+                  </pic:nvPicPr>
+                  <pic:blipFill>
+                    <a:blip r:embed="rId7">
+                      <a:extLst>
+                        <a:ext uri="{28A0092B-C50C-407E-A947-70E740481C1C}">
+                          <a14:useLocalDpi xmlns:a14="http://schemas.microsoft.com/office/drawing/2010/main" val="0"/>
+                        </a:ext>
+                      </a:extLst>
+                    </a:blip>
+                    <a:stretch>
+                      <a:fillRect/>
+                    </a:stretch>
+                  </pic:blipFill>
+                  <pic:spPr>
+                    <a:xfrm>
+                      <a:off x="0" y="0"/>
+                      <a:ext cx="3305175" cy="3495675"/>
+                    </a:xfrm>
+                    <a:prstGeom prst="rect">
+                      <a:avLst/>
+                    </a:prstGeom>
+                  </pic:spPr>
+                </pic:pic>
+              </a:graphicData>
+            </a:graphic>
+          </wp:anchor>
+        </w:drawing>
+      </w:r>
+      <w:r>
+        <w:rPr>
+          <w:noProof/>
+        </w:rPr>
+        <w:drawing>
+          <wp:anchor distT="0" distB="0" distL="114300" distR="114300" simplePos="0" relativeHeight="251662336" behindDoc="1" locked="0" layoutInCell="1" allowOverlap="1" wp14:anchorId="223046AA" wp14:editId="6BEE6FC8">
             <wp:simplePos x="0" y="0"/>
             <wp:positionH relativeFrom="margin">
               <wp:posOffset>3015111</wp:posOffset>
@@ -106,7 +168,7 @@
                     <pic:cNvPicPr/>
                   </pic:nvPicPr>
                   <pic:blipFill>
-                    <a:blip r:embed="rId5">
+                    <a:blip r:embed="rId8">
                       <a:extLst>
                         <a:ext uri="{28A0092B-C50C-407E-A947-70E740481C1C}">
                           <a14:useLocalDpi xmlns:a14="http://schemas.microsoft.com/office/drawing/2010/main" val="0"/>
@@ -168,7 +230,7 @@
                     <pic:cNvPicPr/>
                   </pic:nvPicPr>
                   <pic:blipFill>
-                    <a:blip r:embed="rId6">
+                    <a:blip r:embed="rId9">
                       <a:extLst>
                         <a:ext uri="{28A0092B-C50C-407E-A947-70E740481C1C}">
                           <a14:useLocalDpi xmlns:a14="http://schemas.microsoft.com/office/drawing/2010/main" val="0"/>
@@ -199,7 +261,7 @@
           <w:noProof/>
         </w:rPr>
         <w:drawing>
-          <wp:anchor distT="0" distB="0" distL="114300" distR="114300" simplePos="0" relativeHeight="251658240" behindDoc="1" locked="0" layoutInCell="1" allowOverlap="1" wp14:anchorId="38B2AB17" wp14:editId="152D3F51">
+          <wp:anchor distT="0" distB="0" distL="114300" distR="114300" simplePos="0" relativeHeight="251658240" behindDoc="1" locked="0" layoutInCell="1" allowOverlap="1" wp14:anchorId="38B2AB17" wp14:editId="1B5F3CE8">
             <wp:simplePos x="0" y="0"/>
             <wp:positionH relativeFrom="margin">
               <wp:align>right</wp:align>
@@ -230,7 +292,7 @@
                     <pic:cNvPicPr/>
                   </pic:nvPicPr>
                   <pic:blipFill>
-                    <a:blip r:embed="rId7">
+                    <a:blip r:embed="rId10">
                       <a:extLst>
                         <a:ext uri="{28A0092B-C50C-407E-A947-70E740481C1C}">
                           <a14:useLocalDpi xmlns:a14="http://schemas.microsoft.com/office/drawing/2010/main" val="0"/>
@@ -245,68 +307,6 @@
                     <a:xfrm>
                       <a:off x="0" y="0"/>
                       <a:ext cx="3171825" cy="1219200"/>
-                    </a:xfrm>
-                    <a:prstGeom prst="rect">
-                      <a:avLst/>
-                    </a:prstGeom>
-                  </pic:spPr>
-                </pic:pic>
-              </a:graphicData>
-            </a:graphic>
-          </wp:anchor>
-        </w:drawing>
-      </w:r>
-      <w:r>
-        <w:rPr>
-          <w:noProof/>
-        </w:rPr>
-        <w:drawing>
-          <wp:anchor distT="0" distB="0" distL="114300" distR="114300" simplePos="0" relativeHeight="251664384" behindDoc="1" locked="0" layoutInCell="1" allowOverlap="1" wp14:anchorId="656F2BE2" wp14:editId="2A40FFD6">
-            <wp:simplePos x="0" y="0"/>
-            <wp:positionH relativeFrom="column">
-              <wp:posOffset>90958</wp:posOffset>
-            </wp:positionH>
-            <wp:positionV relativeFrom="paragraph">
-              <wp:posOffset>3626529</wp:posOffset>
-            </wp:positionV>
-            <wp:extent cx="3305175" cy="3495675"/>
-            <wp:effectExtent l="0" t="0" r="9525" b="9525"/>
-            <wp:wrapTight wrapText="bothSides">
-              <wp:wrapPolygon edited="0">
-                <wp:start x="0" y="0"/>
-                <wp:lineTo x="0" y="21541"/>
-                <wp:lineTo x="21538" y="21541"/>
-                <wp:lineTo x="21538" y="0"/>
-                <wp:lineTo x="0" y="0"/>
-              </wp:wrapPolygon>
-            </wp:wrapTight>
-            <wp:docPr id="7" name="Picture 7"/>
-            <wp:cNvGraphicFramePr>
-              <a:graphicFrameLocks xmlns:a="http://schemas.openxmlformats.org/drawingml/2006/main" noChangeAspect="1"/>
-            </wp:cNvGraphicFramePr>
-            <a:graphic xmlns:a="http://schemas.openxmlformats.org/drawingml/2006/main">
-              <a:graphicData uri="http://schemas.openxmlformats.org/drawingml/2006/picture">
-                <pic:pic xmlns:pic="http://schemas.openxmlformats.org/drawingml/2006/picture">
-                  <pic:nvPicPr>
-                    <pic:cNvPr id="1" name=""/>
-                    <pic:cNvPicPr/>
-                  </pic:nvPicPr>
-                  <pic:blipFill>
-                    <a:blip r:embed="rId8">
-                      <a:extLst>
-                        <a:ext uri="{28A0092B-C50C-407E-A947-70E740481C1C}">
-                          <a14:useLocalDpi xmlns:a14="http://schemas.microsoft.com/office/drawing/2010/main" val="0"/>
-                        </a:ext>
-                      </a:extLst>
-                    </a:blip>
-                    <a:stretch>
-                      <a:fillRect/>
-                    </a:stretch>
-                  </pic:blipFill>
-                  <pic:spPr>
-                    <a:xfrm>
-                      <a:off x="0" y="0"/>
-                      <a:ext cx="3305175" cy="3495675"/>
                     </a:xfrm>
                     <a:prstGeom prst="rect">
                       <a:avLst/>
@@ -354,7 +354,7 @@
                     <pic:cNvPicPr/>
                   </pic:nvPicPr>
                   <pic:blipFill>
-                    <a:blip r:embed="rId9">
+                    <a:blip r:embed="rId11">
                       <a:extLst>
                         <a:ext uri="{28A0092B-C50C-407E-A947-70E740481C1C}">
                           <a14:useLocalDpi xmlns:a14="http://schemas.microsoft.com/office/drawing/2010/main" val="0"/>
@@ -422,7 +422,7 @@
                     <pic:cNvPicPr/>
                   </pic:nvPicPr>
                   <pic:blipFill>
-                    <a:blip r:embed="rId10">
+                    <a:blip r:embed="rId12">
                       <a:extLst>
                         <a:ext uri="{28A0092B-C50C-407E-A947-70E740481C1C}">
                           <a14:useLocalDpi xmlns:a14="http://schemas.microsoft.com/office/drawing/2010/main" val="0"/>
@@ -449,6 +449,229 @@
         </w:drawing>
       </w:r>
     </w:p>
+    <w:p/>
+    <w:p/>
+    <w:p/>
+    <w:p/>
+    <w:p/>
+    <w:p/>
+    <w:p/>
+    <w:p/>
+    <w:p/>
+    <w:p/>
+    <w:p/>
+    <w:p/>
+    <w:p/>
+    <w:p/>
+    <w:p>
+      <w:r>
+        <w:rPr>
+          <w:noProof/>
+        </w:rPr>
+        <w:drawing>
+          <wp:anchor distT="0" distB="0" distL="114300" distR="114300" simplePos="0" relativeHeight="251665408" behindDoc="1" locked="0" layoutInCell="1" allowOverlap="1" wp14:anchorId="75ED616C" wp14:editId="319DD619">
+            <wp:simplePos x="0" y="0"/>
+            <wp:positionH relativeFrom="margin">
+              <wp:align>left</wp:align>
+            </wp:positionH>
+            <wp:positionV relativeFrom="paragraph">
+              <wp:posOffset>187347</wp:posOffset>
+            </wp:positionV>
+            <wp:extent cx="2743200" cy="1381125"/>
+            <wp:effectExtent l="0" t="0" r="0" b="9525"/>
+            <wp:wrapTight wrapText="bothSides">
+              <wp:wrapPolygon edited="0">
+                <wp:start x="0" y="0"/>
+                <wp:lineTo x="0" y="21451"/>
+                <wp:lineTo x="21450" y="21451"/>
+                <wp:lineTo x="21450" y="0"/>
+                <wp:lineTo x="0" y="0"/>
+              </wp:wrapPolygon>
+            </wp:wrapTight>
+            <wp:docPr id="10" name="Picture 10"/>
+            <wp:cNvGraphicFramePr>
+              <a:graphicFrameLocks xmlns:a="http://schemas.openxmlformats.org/drawingml/2006/main" noChangeAspect="1"/>
+            </wp:cNvGraphicFramePr>
+            <a:graphic xmlns:a="http://schemas.openxmlformats.org/drawingml/2006/main">
+              <a:graphicData uri="http://schemas.openxmlformats.org/drawingml/2006/picture">
+                <pic:pic xmlns:pic="http://schemas.openxmlformats.org/drawingml/2006/picture">
+                  <pic:nvPicPr>
+                    <pic:cNvPr id="1" name=""/>
+                    <pic:cNvPicPr/>
+                  </pic:nvPicPr>
+                  <pic:blipFill>
+                    <a:blip r:embed="rId13">
+                      <a:extLst>
+                        <a:ext uri="{28A0092B-C50C-407E-A947-70E740481C1C}">
+                          <a14:useLocalDpi xmlns:a14="http://schemas.microsoft.com/office/drawing/2010/main" val="0"/>
+                        </a:ext>
+                      </a:extLst>
+                    </a:blip>
+                    <a:stretch>
+                      <a:fillRect/>
+                    </a:stretch>
+                  </pic:blipFill>
+                  <pic:spPr>
+                    <a:xfrm>
+                      <a:off x="0" y="0"/>
+                      <a:ext cx="2743200" cy="1381125"/>
+                    </a:xfrm>
+                    <a:prstGeom prst="rect">
+                      <a:avLst/>
+                    </a:prstGeom>
+                  </pic:spPr>
+                </pic:pic>
+              </a:graphicData>
+            </a:graphic>
+          </wp:anchor>
+        </w:drawing>
+      </w:r>
+    </w:p>
+    <w:p/>
+    <w:p/>
+    <w:p/>
+    <w:p>
+      <w:r>
+        <w:rPr>
+          <w:noProof/>
+        </w:rPr>
+        <w:lastRenderedPageBreak/>
+        <w:drawing>
+          <wp:anchor distT="0" distB="0" distL="114300" distR="114300" simplePos="0" relativeHeight="251666432" behindDoc="1" locked="0" layoutInCell="1" allowOverlap="1" wp14:anchorId="50F97C53" wp14:editId="1B96998D">
+            <wp:simplePos x="0" y="0"/>
+            <wp:positionH relativeFrom="column">
+              <wp:posOffset>3359150</wp:posOffset>
+            </wp:positionH>
+            <wp:positionV relativeFrom="paragraph">
+              <wp:posOffset>-328295</wp:posOffset>
+            </wp:positionV>
+            <wp:extent cx="2038350" cy="2705100"/>
+            <wp:effectExtent l="9525" t="0" r="9525" b="9525"/>
+            <wp:wrapTight wrapText="bothSides">
+              <wp:wrapPolygon edited="0">
+                <wp:start x="21499" y="-76"/>
+                <wp:lineTo x="101" y="-76"/>
+                <wp:lineTo x="101" y="21524"/>
+                <wp:lineTo x="21499" y="21524"/>
+                <wp:lineTo x="21499" y="-76"/>
+              </wp:wrapPolygon>
+            </wp:wrapTight>
+            <wp:docPr id="13" name="Picture 13"/>
+            <wp:cNvGraphicFramePr>
+              <a:graphicFrameLocks xmlns:a="http://schemas.openxmlformats.org/drawingml/2006/main" noChangeAspect="1"/>
+            </wp:cNvGraphicFramePr>
+            <a:graphic xmlns:a="http://schemas.openxmlformats.org/drawingml/2006/main">
+              <a:graphicData uri="http://schemas.openxmlformats.org/drawingml/2006/picture">
+                <pic:pic xmlns:pic="http://schemas.openxmlformats.org/drawingml/2006/picture">
+                  <pic:nvPicPr>
+                    <pic:cNvPr id="1" name=""/>
+                    <pic:cNvPicPr/>
+                  </pic:nvPicPr>
+                  <pic:blipFill>
+                    <a:blip r:embed="rId14">
+                      <a:extLst>
+                        <a:ext uri="{28A0092B-C50C-407E-A947-70E740481C1C}">
+                          <a14:useLocalDpi xmlns:a14="http://schemas.microsoft.com/office/drawing/2010/main" val="0"/>
+                        </a:ext>
+                      </a:extLst>
+                    </a:blip>
+                    <a:stretch>
+                      <a:fillRect/>
+                    </a:stretch>
+                  </pic:blipFill>
+                  <pic:spPr>
+                    <a:xfrm rot="16200000">
+                      <a:off x="0" y="0"/>
+                      <a:ext cx="2038350" cy="2705100"/>
+                    </a:xfrm>
+                    <a:prstGeom prst="rect">
+                      <a:avLst/>
+                    </a:prstGeom>
+                  </pic:spPr>
+                </pic:pic>
+              </a:graphicData>
+            </a:graphic>
+          </wp:anchor>
+        </w:drawing>
+      </w:r>
+      <w:r>
+        <w:rPr>
+          <w:noProof/>
+        </w:rPr>
+        <w:drawing>
+          <wp:anchor distT="0" distB="0" distL="114300" distR="114300" simplePos="0" relativeHeight="251667456" behindDoc="1" locked="0" layoutInCell="1" allowOverlap="1" wp14:anchorId="34934D58" wp14:editId="14B8967E">
+            <wp:simplePos x="0" y="0"/>
+            <wp:positionH relativeFrom="margin">
+              <wp:align>left</wp:align>
+            </wp:positionH>
+            <wp:positionV relativeFrom="paragraph">
+              <wp:posOffset>7204</wp:posOffset>
+            </wp:positionV>
+            <wp:extent cx="2743200" cy="1381125"/>
+            <wp:effectExtent l="0" t="0" r="0" b="9525"/>
+            <wp:wrapTight wrapText="bothSides">
+              <wp:wrapPolygon edited="0">
+                <wp:start x="0" y="0"/>
+                <wp:lineTo x="0" y="21451"/>
+                <wp:lineTo x="21450" y="21451"/>
+                <wp:lineTo x="21450" y="0"/>
+                <wp:lineTo x="0" y="0"/>
+              </wp:wrapPolygon>
+            </wp:wrapTight>
+            <wp:docPr id="12" name="Picture 12"/>
+            <wp:cNvGraphicFramePr>
+              <a:graphicFrameLocks xmlns:a="http://schemas.openxmlformats.org/drawingml/2006/main" noChangeAspect="1"/>
+            </wp:cNvGraphicFramePr>
+            <a:graphic xmlns:a="http://schemas.openxmlformats.org/drawingml/2006/main">
+              <a:graphicData uri="http://schemas.openxmlformats.org/drawingml/2006/picture">
+                <pic:pic xmlns:pic="http://schemas.openxmlformats.org/drawingml/2006/picture">
+                  <pic:nvPicPr>
+                    <pic:cNvPr id="1" name=""/>
+                    <pic:cNvPicPr/>
+                  </pic:nvPicPr>
+                  <pic:blipFill>
+                    <a:blip r:embed="rId15">
+                      <a:extLst>
+                        <a:ext uri="{28A0092B-C50C-407E-A947-70E740481C1C}">
+                          <a14:useLocalDpi xmlns:a14="http://schemas.microsoft.com/office/drawing/2010/main" val="0"/>
+                        </a:ext>
+                      </a:extLst>
+                    </a:blip>
+                    <a:stretch>
+                      <a:fillRect/>
+                    </a:stretch>
+                  </pic:blipFill>
+                  <pic:spPr>
+                    <a:xfrm>
+                      <a:off x="0" y="0"/>
+                      <a:ext cx="2743200" cy="1381125"/>
+                    </a:xfrm>
+                    <a:prstGeom prst="rect">
+                      <a:avLst/>
+                    </a:prstGeom>
+                  </pic:spPr>
+                </pic:pic>
+              </a:graphicData>
+            </a:graphic>
+          </wp:anchor>
+        </w:drawing>
+      </w:r>
+    </w:p>
+    <w:p/>
+    <w:p/>
+    <w:p/>
+    <w:p/>
+    <w:p/>
+    <w:p/>
+    <w:p/>
+    <w:p/>
+    <w:p/>
+    <w:p/>
+    <w:p/>
+    <w:p/>
+    <w:p/>
+    <w:p/>
+    <w:p/>
     <w:sectPr>
       <w:pgSz w:w="11906" w:h="16838" w:code="9"/>
       <w:pgMar w:top="567" w:right="567" w:bottom="567" w:left="567" w:header="720" w:footer="720" w:gutter="0"/>
@@ -457,6 +680,56 @@
     </w:sectPr>
   </w:body>
 </w:document>
+</file>
+
+<file path=word/endnotes.xml><?xml version="1.0" encoding="utf-8"?>
+<w:endnotes xmlns:wpc="http://schemas.microsoft.com/office/word/2010/wordprocessingCanvas" xmlns:cx="http://schemas.microsoft.com/office/drawing/2014/chartex" xmlns:cx1="http://schemas.microsoft.com/office/drawing/2015/9/8/chartex" xmlns:cx2="http://schemas.microsoft.com/office/drawing/2015/10/21/chartex" xmlns:cx3="http://schemas.microsoft.com/office/drawing/2016/5/9/chartex" xmlns:cx4="http://schemas.microsoft.com/office/drawing/2016/5/10/chartex" xmlns:cx5="http://schemas.microsoft.com/office/drawing/2016/5/11/chartex" xmlns:cx6="http://schemas.microsoft.com/office/drawing/2016/5/12/chartex" xmlns:cx7="http://schemas.microsoft.com/office/drawing/2016/5/13/chartex" xmlns:cx8="http://schemas.microsoft.com/office/drawing/2016/5/14/chartex" xmlns:mc="http://schemas.openxmlformats.org/markup-compatibility/2006" xmlns:aink="http://schemas.microsoft.com/office/drawing/2016/ink" xmlns:am3d="http://schemas.microsoft.com/office/drawing/2017/model3d" xmlns:o="urn:schemas-microsoft-com:office:office" xmlns:r="http://schemas.openxmlformats.org/officeDocument/2006/relationships" xmlns:m="http://schemas.openxmlformats.org/officeDocument/2006/math" xmlns:v="urn:schemas-microsoft-com:vml" xmlns:wp14="http://schemas.microsoft.com/office/word/2010/wordprocessingDrawing" xmlns:wp="http://schemas.openxmlformats.org/drawingml/2006/wordprocessingDrawing" xmlns:w10="urn:schemas-microsoft-com:office:word" xmlns:w="http://schemas.openxmlformats.org/wordprocessingml/2006/main" xmlns:w14="http://schemas.microsoft.com/office/word/2010/wordml" xmlns:w15="http://schemas.microsoft.com/office/word/2012/wordml" xmlns:w16cex="http://schemas.microsoft.com/office/word/2018/wordml/cex" xmlns:w16cid="http://schemas.microsoft.com/office/word/2016/wordml/cid" xmlns:w16="http://schemas.microsoft.com/office/word/2018/wordml" xmlns:w16sdtdh="http://schemas.microsoft.com/office/word/2020/wordml/sdtdatahash" xmlns:w16se="http://schemas.microsoft.com/office/word/2015/wordml/symex" xmlns:wpg="http://schemas.microsoft.com/office/word/2010/wordprocessingGroup" xmlns:wpi="http://schemas.microsoft.com/office/word/2010/wordprocessingInk" xmlns:wne="http://schemas.microsoft.com/office/word/2006/wordml" xmlns:wps="http://schemas.microsoft.com/office/word/2010/wordprocessingShape" mc:Ignorable="w14 w15 w16se w16cid w16 w16cex w16sdtdh wp14">
+  <w:endnote w:type="separator" w:id="-1">
+    <w:p>
+      <w:pPr>
+        <w:spacing w:after="0" w:line="240" w:lineRule="auto"/>
+      </w:pPr>
+      <w:r>
+        <w:separator/>
+      </w:r>
+    </w:p>
+  </w:endnote>
+  <w:endnote w:type="continuationSeparator" w:id="0">
+    <w:p>
+      <w:pPr>
+        <w:spacing w:after="0" w:line="240" w:lineRule="auto"/>
+      </w:pPr>
+      <w:r>
+        <w:continuationSeparator/>
+      </w:r>
+    </w:p>
+  </w:endnote>
+</w:endnotes>
+</file>
+
+<file path=word/footnotes.xml><?xml version="1.0" encoding="utf-8"?>
+<w:footnotes xmlns:wpc="http://schemas.microsoft.com/office/word/2010/wordprocessingCanvas" xmlns:cx="http://schemas.microsoft.com/office/drawing/2014/chartex" xmlns:cx1="http://schemas.microsoft.com/office/drawing/2015/9/8/chartex" xmlns:cx2="http://schemas.microsoft.com/office/drawing/2015/10/21/chartex" xmlns:cx3="http://schemas.microsoft.com/office/drawing/2016/5/9/chartex" xmlns:cx4="http://schemas.microsoft.com/office/drawing/2016/5/10/chartex" xmlns:cx5="http://schemas.microsoft.com/office/drawing/2016/5/11/chartex" xmlns:cx6="http://schemas.microsoft.com/office/drawing/2016/5/12/chartex" xmlns:cx7="http://schemas.microsoft.com/office/drawing/2016/5/13/chartex" xmlns:cx8="http://schemas.microsoft.com/office/drawing/2016/5/14/chartex" xmlns:mc="http://schemas.openxmlformats.org/markup-compatibility/2006" xmlns:aink="http://schemas.microsoft.com/office/drawing/2016/ink" xmlns:am3d="http://schemas.microsoft.com/office/drawing/2017/model3d" xmlns:o="urn:schemas-microsoft-com:office:office" xmlns:r="http://schemas.openxmlformats.org/officeDocument/2006/relationships" xmlns:m="http://schemas.openxmlformats.org/officeDocument/2006/math" xmlns:v="urn:schemas-microsoft-com:vml" xmlns:wp14="http://schemas.microsoft.com/office/word/2010/wordprocessingDrawing" xmlns:wp="http://schemas.openxmlformats.org/drawingml/2006/wordprocessingDrawing" xmlns:w10="urn:schemas-microsoft-com:office:word" xmlns:w="http://schemas.openxmlformats.org/wordprocessingml/2006/main" xmlns:w14="http://schemas.microsoft.com/office/word/2010/wordml" xmlns:w15="http://schemas.microsoft.com/office/word/2012/wordml" xmlns:w16cex="http://schemas.microsoft.com/office/word/2018/wordml/cex" xmlns:w16cid="http://schemas.microsoft.com/office/word/2016/wordml/cid" xmlns:w16="http://schemas.microsoft.com/office/word/2018/wordml" xmlns:w16sdtdh="http://schemas.microsoft.com/office/word/2020/wordml/sdtdatahash" xmlns:w16se="http://schemas.microsoft.com/office/word/2015/wordml/symex" xmlns:wpg="http://schemas.microsoft.com/office/word/2010/wordprocessingGroup" xmlns:wpi="http://schemas.microsoft.com/office/word/2010/wordprocessingInk" xmlns:wne="http://schemas.microsoft.com/office/word/2006/wordml" xmlns:wps="http://schemas.microsoft.com/office/word/2010/wordprocessingShape" mc:Ignorable="w14 w15 w16se w16cid w16 w16cex w16sdtdh wp14">
+  <w:footnote w:type="separator" w:id="-1">
+    <w:p>
+      <w:pPr>
+        <w:spacing w:after="0" w:line="240" w:lineRule="auto"/>
+      </w:pPr>
+      <w:r>
+        <w:separator/>
+      </w:r>
+    </w:p>
+  </w:footnote>
+  <w:footnote w:type="continuationSeparator" w:id="0">
+    <w:p>
+      <w:pPr>
+        <w:spacing w:after="0" w:line="240" w:lineRule="auto"/>
+      </w:pPr>
+      <w:r>
+        <w:continuationSeparator/>
+      </w:r>
+    </w:p>
+  </w:footnote>
+</w:footnotes>
 </file>
 
 <file path=word/styles.xml><?xml version="1.0" encoding="utf-8"?>
@@ -582,6 +855,7 @@
     <w:lsdException w:name="HTML Sample" w:semiHidden="1" w:unhideWhenUsed="1"/>
     <w:lsdException w:name="HTML Typewriter" w:semiHidden="1" w:unhideWhenUsed="1"/>
     <w:lsdException w:name="HTML Variable" w:semiHidden="1" w:unhideWhenUsed="1"/>
+    <w:lsdException w:name="Normal Table" w:semiHidden="1" w:unhideWhenUsed="1"/>
     <w:lsdException w:name="annotation subject" w:semiHidden="1" w:unhideWhenUsed="1"/>
     <w:lsdException w:name="No List" w:semiHidden="1" w:unhideWhenUsed="1"/>
     <w:lsdException w:name="Outline List 1" w:semiHidden="1" w:unhideWhenUsed="1"/>
@@ -628,8 +902,10 @@
     <w:lsdException w:name="Table Subtle 2" w:semiHidden="1" w:unhideWhenUsed="1"/>
     <w:lsdException w:name="Table Web 1" w:semiHidden="1" w:unhideWhenUsed="1"/>
     <w:lsdException w:name="Table Web 2" w:semiHidden="1" w:unhideWhenUsed="1"/>
+    <w:lsdException w:name="Table Web 3" w:semiHidden="1" w:unhideWhenUsed="1"/>
     <w:lsdException w:name="Balloon Text" w:semiHidden="1" w:unhideWhenUsed="1"/>
     <w:lsdException w:name="Table Grid" w:uiPriority="39"/>
+    <w:lsdException w:name="Table Theme" w:semiHidden="1" w:unhideWhenUsed="1"/>
     <w:lsdException w:name="Placeholder Text" w:semiHidden="1"/>
     <w:lsdException w:name="No Spacing" w:uiPriority="1" w:qFormat="1"/>
     <w:lsdException w:name="Light Shading" w:uiPriority="60"/>
@@ -881,6 +1157,50 @@
     <w:uiPriority w:val="99"/>
     <w:semiHidden/>
     <w:unhideWhenUsed/>
+  </w:style>
+  <w:style w:type="paragraph" w:styleId="Header">
+    <w:name w:val="header"/>
+    <w:basedOn w:val="Normal"/>
+    <w:link w:val="HeaderChar"/>
+    <w:uiPriority w:val="99"/>
+    <w:unhideWhenUsed/>
+    <w:rsid w:val="001B2118"/>
+    <w:pPr>
+      <w:tabs>
+        <w:tab w:val="center" w:pos="4680"/>
+        <w:tab w:val="right" w:pos="9360"/>
+      </w:tabs>
+      <w:spacing w:after="0" w:line="240" w:lineRule="auto"/>
+    </w:pPr>
+  </w:style>
+  <w:style w:type="character" w:customStyle="1" w:styleId="HeaderChar">
+    <w:name w:val="Header Char"/>
+    <w:basedOn w:val="DefaultParagraphFont"/>
+    <w:link w:val="Header"/>
+    <w:uiPriority w:val="99"/>
+    <w:rsid w:val="001B2118"/>
+  </w:style>
+  <w:style w:type="paragraph" w:styleId="Footer">
+    <w:name w:val="footer"/>
+    <w:basedOn w:val="Normal"/>
+    <w:link w:val="FooterChar"/>
+    <w:uiPriority w:val="99"/>
+    <w:unhideWhenUsed/>
+    <w:rsid w:val="001B2118"/>
+    <w:pPr>
+      <w:tabs>
+        <w:tab w:val="center" w:pos="4680"/>
+        <w:tab w:val="right" w:pos="9360"/>
+      </w:tabs>
+      <w:spacing w:after="0" w:line="240" w:lineRule="auto"/>
+    </w:pPr>
+  </w:style>
+  <w:style w:type="character" w:customStyle="1" w:styleId="FooterChar">
+    <w:name w:val="Footer Char"/>
+    <w:basedOn w:val="DefaultParagraphFont"/>
+    <w:link w:val="Footer"/>
+    <w:uiPriority w:val="99"/>
+    <w:rsid w:val="001B2118"/>
   </w:style>
 </w:styles>
 </file>

</xml_diff>